<commit_message>
doc : more explanation and research on references of constants used in reactor code
</commit_message>
<xml_diff>
--- a/References/Constants Explanation.docx
+++ b/References/Constants Explanation.docx
@@ -67,6 +67,669 @@
         </w:rPr>
         <w:t xml:space="preserve"> </w:t>
       </w:r>
+      <w:r>
+        <w:rPr>
+          <w:rFonts w:ascii="Georgia" w:hAnsi="Georgia"/>
+          <w:b/>
+          <w:bCs/>
+          <w:sz w:val="24"/>
+          <w:szCs w:val="24"/>
+        </w:rPr>
+        <w:br/>
+        <w:t>BETA , LAMBDA , GEN_TIME – proof given</w:t>
+      </w:r>
+      <w:r>
+        <w:rPr>
+          <w:rFonts w:ascii="Georgia" w:hAnsi="Georgia"/>
+          <w:b/>
+          <w:bCs/>
+          <w:sz w:val="24"/>
+          <w:szCs w:val="24"/>
+        </w:rPr>
+        <w:br/>
+      </w:r>
+      <w:r>
+        <w:rPr>
+          <w:rFonts w:ascii="Georgia" w:hAnsi="Georgia"/>
+          <w:b/>
+          <w:bCs/>
+          <w:sz w:val="24"/>
+          <w:szCs w:val="24"/>
+        </w:rPr>
+        <w:br/>
+      </w:r>
+      <w:proofErr w:type="spellStart"/>
+      <w:r>
+        <w:rPr>
+          <w:rFonts w:ascii="Georgia" w:hAnsi="Georgia"/>
+          <w:b/>
+          <w:bCs/>
+          <w:sz w:val="24"/>
+          <w:szCs w:val="24"/>
+        </w:rPr>
+        <w:t>Cp_F</w:t>
+      </w:r>
+      <w:proofErr w:type="spellEnd"/>
+      <w:r>
+        <w:rPr>
+          <w:rFonts w:ascii="Georgia" w:hAnsi="Georgia"/>
+          <w:b/>
+          <w:bCs/>
+          <w:sz w:val="24"/>
+          <w:szCs w:val="24"/>
+        </w:rPr>
+        <w:t>- (specific heat of uranium dioxide )</w:t>
+      </w:r>
+    </w:p>
+    <w:p>
+      <w:pPr>
+        <w:rPr>
+          <w:rFonts w:ascii="Georgia" w:hAnsi="Georgia"/>
+          <w:b/>
+          <w:bCs/>
+          <w:sz w:val="24"/>
+          <w:szCs w:val="24"/>
+        </w:rPr>
+      </w:pPr>
+      <w:r>
+        <w:rPr>
+          <w:rFonts w:ascii="Georgia" w:hAnsi="Georgia"/>
+          <w:b/>
+          <w:bCs/>
+          <w:sz w:val="24"/>
+          <w:szCs w:val="24"/>
+        </w:rPr>
+        <w:drawing>
+          <wp:inline distT="0" distB="0" distL="0" distR="0" wp14:anchorId="19CE2AC2" wp14:editId="4079689D">
+            <wp:extent cx="5731510" cy="3298190"/>
+            <wp:effectExtent l="0" t="0" r="2540" b="0"/>
+            <wp:docPr id="1361641288" name="Picture 1"/>
+            <wp:cNvGraphicFramePr>
+              <a:graphicFrameLocks xmlns:a="http://schemas.openxmlformats.org/drawingml/2006/main" noChangeAspect="1"/>
+            </wp:cNvGraphicFramePr>
+            <a:graphic xmlns:a="http://schemas.openxmlformats.org/drawingml/2006/main">
+              <a:graphicData uri="http://schemas.openxmlformats.org/drawingml/2006/picture">
+                <pic:pic xmlns:pic="http://schemas.openxmlformats.org/drawingml/2006/picture">
+                  <pic:nvPicPr>
+                    <pic:cNvPr id="1361641288" name=""/>
+                    <pic:cNvPicPr/>
+                  </pic:nvPicPr>
+                  <pic:blipFill>
+                    <a:blip r:embed="rId5"/>
+                    <a:stretch>
+                      <a:fillRect/>
+                    </a:stretch>
+                  </pic:blipFill>
+                  <pic:spPr>
+                    <a:xfrm>
+                      <a:off x="0" y="0"/>
+                      <a:ext cx="5731510" cy="3298190"/>
+                    </a:xfrm>
+                    <a:prstGeom prst="rect">
+                      <a:avLst/>
+                    </a:prstGeom>
+                  </pic:spPr>
+                </pic:pic>
+              </a:graphicData>
+            </a:graphic>
+          </wp:inline>
+        </w:drawing>
+      </w:r>
+    </w:p>
+    <w:p>
+      <w:pPr>
+        <w:rPr>
+          <w:rFonts w:ascii="Georgia" w:hAnsi="Georgia"/>
+          <w:b/>
+          <w:bCs/>
+          <w:sz w:val="24"/>
+          <w:szCs w:val="24"/>
+        </w:rPr>
+      </w:pPr>
+      <w:r>
+        <w:rPr>
+          <w:rFonts w:ascii="Georgia" w:hAnsi="Georgia"/>
+          <w:b/>
+          <w:bCs/>
+          <w:sz w:val="24"/>
+          <w:szCs w:val="24"/>
+        </w:rPr>
+        <w:t xml:space="preserve">CP_C ( Coolant specific heat of heavy water ) </w:t>
+      </w:r>
+    </w:p>
+    <w:p>
+      <w:pPr>
+        <w:rPr>
+          <w:rFonts w:ascii="Georgia" w:hAnsi="Georgia"/>
+          <w:b/>
+          <w:bCs/>
+          <w:sz w:val="24"/>
+          <w:szCs w:val="24"/>
+        </w:rPr>
+      </w:pPr>
+      <w:r>
+        <w:rPr>
+          <w:rFonts w:ascii="Georgia" w:hAnsi="Georgia"/>
+          <w:b/>
+          <w:bCs/>
+          <w:sz w:val="24"/>
+          <w:szCs w:val="24"/>
+        </w:rPr>
+        <w:drawing>
+          <wp:inline distT="0" distB="0" distL="0" distR="0" wp14:anchorId="6BDA31B9" wp14:editId="2CB26691">
+            <wp:extent cx="5591955" cy="3238952"/>
+            <wp:effectExtent l="0" t="0" r="8890" b="0"/>
+            <wp:docPr id="645031213" name="Picture 1"/>
+            <wp:cNvGraphicFramePr>
+              <a:graphicFrameLocks xmlns:a="http://schemas.openxmlformats.org/drawingml/2006/main" noChangeAspect="1"/>
+            </wp:cNvGraphicFramePr>
+            <a:graphic xmlns:a="http://schemas.openxmlformats.org/drawingml/2006/main">
+              <a:graphicData uri="http://schemas.openxmlformats.org/drawingml/2006/picture">
+                <pic:pic xmlns:pic="http://schemas.openxmlformats.org/drawingml/2006/picture">
+                  <pic:nvPicPr>
+                    <pic:cNvPr id="645031213" name=""/>
+                    <pic:cNvPicPr/>
+                  </pic:nvPicPr>
+                  <pic:blipFill>
+                    <a:blip r:embed="rId6"/>
+                    <a:stretch>
+                      <a:fillRect/>
+                    </a:stretch>
+                  </pic:blipFill>
+                  <pic:spPr>
+                    <a:xfrm>
+                      <a:off x="0" y="0"/>
+                      <a:ext cx="5591955" cy="3238952"/>
+                    </a:xfrm>
+                    <a:prstGeom prst="rect">
+                      <a:avLst/>
+                    </a:prstGeom>
+                  </pic:spPr>
+                </pic:pic>
+              </a:graphicData>
+            </a:graphic>
+          </wp:inline>
+        </w:drawing>
+      </w:r>
+    </w:p>
+    <w:p>
+      <w:pPr>
+        <w:rPr>
+          <w:rFonts w:ascii="Georgia" w:hAnsi="Georgia"/>
+          <w:sz w:val="24"/>
+          <w:szCs w:val="24"/>
+        </w:rPr>
+      </w:pPr>
+      <w:r>
+        <w:rPr>
+          <w:rFonts w:ascii="Georgia" w:hAnsi="Georgia"/>
+          <w:sz w:val="24"/>
+          <w:szCs w:val="24"/>
+        </w:rPr>
+        <w:lastRenderedPageBreak/>
+        <w:t xml:space="preserve">UA – Heat Transfer </w:t>
+      </w:r>
+    </w:p>
+    <w:p>
+      <w:pPr>
+        <w:rPr>
+          <w:noProof/>
+        </w:rPr>
+      </w:pPr>
+      <w:r>
+        <w:rPr>
+          <w:rFonts w:ascii="Georgia" w:hAnsi="Georgia"/>
+          <w:sz w:val="24"/>
+          <w:szCs w:val="24"/>
+        </w:rPr>
+        <w:drawing>
+          <wp:inline distT="0" distB="0" distL="0" distR="0" wp14:anchorId="5EAB5199" wp14:editId="6D664D12">
+            <wp:extent cx="5611008" cy="1771897"/>
+            <wp:effectExtent l="0" t="0" r="8890" b="0"/>
+            <wp:docPr id="1903789677" name="Picture 1"/>
+            <wp:cNvGraphicFramePr>
+              <a:graphicFrameLocks xmlns:a="http://schemas.openxmlformats.org/drawingml/2006/main" noChangeAspect="1"/>
+            </wp:cNvGraphicFramePr>
+            <a:graphic xmlns:a="http://schemas.openxmlformats.org/drawingml/2006/main">
+              <a:graphicData uri="http://schemas.openxmlformats.org/drawingml/2006/picture">
+                <pic:pic xmlns:pic="http://schemas.openxmlformats.org/drawingml/2006/picture">
+                  <pic:nvPicPr>
+                    <pic:cNvPr id="1903789677" name=""/>
+                    <pic:cNvPicPr/>
+                  </pic:nvPicPr>
+                  <pic:blipFill>
+                    <a:blip r:embed="rId7"/>
+                    <a:stretch>
+                      <a:fillRect/>
+                    </a:stretch>
+                  </pic:blipFill>
+                  <pic:spPr>
+                    <a:xfrm>
+                      <a:off x="0" y="0"/>
+                      <a:ext cx="5611008" cy="1771897"/>
+                    </a:xfrm>
+                    <a:prstGeom prst="rect">
+                      <a:avLst/>
+                    </a:prstGeom>
+                  </pic:spPr>
+                </pic:pic>
+              </a:graphicData>
+            </a:graphic>
+          </wp:inline>
+        </w:drawing>
+      </w:r>
+      <w:r>
+        <w:rPr>
+          <w:noProof/>
+        </w:rPr>
+        <w:t xml:space="preserve"> </w:t>
+      </w:r>
+      <w:r>
+        <w:rPr>
+          <w:rFonts w:ascii="Georgia" w:hAnsi="Georgia"/>
+          <w:sz w:val="24"/>
+          <w:szCs w:val="24"/>
+        </w:rPr>
+        <w:drawing>
+          <wp:inline distT="0" distB="0" distL="0" distR="0" wp14:anchorId="0CCB97F5" wp14:editId="4443C0E4">
+            <wp:extent cx="5731510" cy="2148840"/>
+            <wp:effectExtent l="0" t="0" r="2540" b="3810"/>
+            <wp:docPr id="2120318506" name="Picture 1"/>
+            <wp:cNvGraphicFramePr>
+              <a:graphicFrameLocks xmlns:a="http://schemas.openxmlformats.org/drawingml/2006/main" noChangeAspect="1"/>
+            </wp:cNvGraphicFramePr>
+            <a:graphic xmlns:a="http://schemas.openxmlformats.org/drawingml/2006/main">
+              <a:graphicData uri="http://schemas.openxmlformats.org/drawingml/2006/picture">
+                <pic:pic xmlns:pic="http://schemas.openxmlformats.org/drawingml/2006/picture">
+                  <pic:nvPicPr>
+                    <pic:cNvPr id="2120318506" name=""/>
+                    <pic:cNvPicPr/>
+                  </pic:nvPicPr>
+                  <pic:blipFill>
+                    <a:blip r:embed="rId8"/>
+                    <a:stretch>
+                      <a:fillRect/>
+                    </a:stretch>
+                  </pic:blipFill>
+                  <pic:spPr>
+                    <a:xfrm>
+                      <a:off x="0" y="0"/>
+                      <a:ext cx="5731510" cy="2148840"/>
+                    </a:xfrm>
+                    <a:prstGeom prst="rect">
+                      <a:avLst/>
+                    </a:prstGeom>
+                  </pic:spPr>
+                </pic:pic>
+              </a:graphicData>
+            </a:graphic>
+          </wp:inline>
+        </w:drawing>
+      </w:r>
+      <w:r>
+        <w:rPr>
+          <w:noProof/>
+        </w:rPr>
+        <w:t xml:space="preserve"> </w:t>
+      </w:r>
+      <w:r>
+        <w:rPr>
+          <w:noProof/>
+        </w:rPr>
+        <w:drawing>
+          <wp:inline distT="0" distB="0" distL="0" distR="0" wp14:anchorId="0856006B" wp14:editId="665ACF14">
+            <wp:extent cx="4477375" cy="1819529"/>
+            <wp:effectExtent l="0" t="0" r="0" b="9525"/>
+            <wp:docPr id="989076362" name="Picture 1"/>
+            <wp:cNvGraphicFramePr>
+              <a:graphicFrameLocks xmlns:a="http://schemas.openxmlformats.org/drawingml/2006/main" noChangeAspect="1"/>
+            </wp:cNvGraphicFramePr>
+            <a:graphic xmlns:a="http://schemas.openxmlformats.org/drawingml/2006/main">
+              <a:graphicData uri="http://schemas.openxmlformats.org/drawingml/2006/picture">
+                <pic:pic xmlns:pic="http://schemas.openxmlformats.org/drawingml/2006/picture">
+                  <pic:nvPicPr>
+                    <pic:cNvPr id="989076362" name=""/>
+                    <pic:cNvPicPr/>
+                  </pic:nvPicPr>
+                  <pic:blipFill>
+                    <a:blip r:embed="rId9"/>
+                    <a:stretch>
+                      <a:fillRect/>
+                    </a:stretch>
+                  </pic:blipFill>
+                  <pic:spPr>
+                    <a:xfrm>
+                      <a:off x="0" y="0"/>
+                      <a:ext cx="4477375" cy="1819529"/>
+                    </a:xfrm>
+                    <a:prstGeom prst="rect">
+                      <a:avLst/>
+                    </a:prstGeom>
+                  </pic:spPr>
+                </pic:pic>
+              </a:graphicData>
+            </a:graphic>
+          </wp:inline>
+        </w:drawing>
+      </w:r>
+      <w:r>
+        <w:rPr>
+          <w:noProof/>
+        </w:rPr>
+        <w:t xml:space="preserve"> </w:t>
+      </w:r>
+      <w:r>
+        <w:rPr>
+          <w:noProof/>
+        </w:rPr>
+        <w:drawing>
+          <wp:inline distT="0" distB="0" distL="0" distR="0" wp14:anchorId="247573EB" wp14:editId="48ECBDFC">
+            <wp:extent cx="5496692" cy="2676899"/>
+            <wp:effectExtent l="0" t="0" r="0" b="9525"/>
+            <wp:docPr id="1055626420" name="Picture 1"/>
+            <wp:cNvGraphicFramePr>
+              <a:graphicFrameLocks xmlns:a="http://schemas.openxmlformats.org/drawingml/2006/main" noChangeAspect="1"/>
+            </wp:cNvGraphicFramePr>
+            <a:graphic xmlns:a="http://schemas.openxmlformats.org/drawingml/2006/main">
+              <a:graphicData uri="http://schemas.openxmlformats.org/drawingml/2006/picture">
+                <pic:pic xmlns:pic="http://schemas.openxmlformats.org/drawingml/2006/picture">
+                  <pic:nvPicPr>
+                    <pic:cNvPr id="1055626420" name=""/>
+                    <pic:cNvPicPr/>
+                  </pic:nvPicPr>
+                  <pic:blipFill>
+                    <a:blip r:embed="rId10"/>
+                    <a:stretch>
+                      <a:fillRect/>
+                    </a:stretch>
+                  </pic:blipFill>
+                  <pic:spPr>
+                    <a:xfrm>
+                      <a:off x="0" y="0"/>
+                      <a:ext cx="5496692" cy="2676899"/>
+                    </a:xfrm>
+                    <a:prstGeom prst="rect">
+                      <a:avLst/>
+                    </a:prstGeom>
+                  </pic:spPr>
+                </pic:pic>
+              </a:graphicData>
+            </a:graphic>
+          </wp:inline>
+        </w:drawing>
+      </w:r>
+    </w:p>
+    <w:p>
+      <w:pPr>
+        <w:rPr>
+          <w:rFonts w:ascii="Georgia" w:hAnsi="Georgia"/>
+          <w:b/>
+          <w:bCs/>
+          <w:noProof/>
+          <w:sz w:val="24"/>
+          <w:szCs w:val="24"/>
+        </w:rPr>
+      </w:pPr>
+      <w:r>
+        <w:rPr>
+          <w:rFonts w:ascii="Georgia" w:hAnsi="Georgia"/>
+          <w:b/>
+          <w:bCs/>
+          <w:noProof/>
+          <w:sz w:val="24"/>
+          <w:szCs w:val="24"/>
+        </w:rPr>
+        <w:lastRenderedPageBreak/>
+        <w:t>W_nominal ( Nominal Flow)</w:t>
+      </w:r>
+    </w:p>
+    <w:p>
+      <w:pPr>
+        <w:rPr>
+          <w:rFonts w:ascii="Georgia" w:hAnsi="Georgia"/>
+          <w:sz w:val="24"/>
+          <w:szCs w:val="24"/>
+        </w:rPr>
+      </w:pPr>
+      <w:r>
+        <w:rPr>
+          <w:rFonts w:ascii="Georgia" w:hAnsi="Georgia"/>
+          <w:sz w:val="24"/>
+          <w:szCs w:val="24"/>
+        </w:rPr>
+        <w:drawing>
+          <wp:inline distT="0" distB="0" distL="0" distR="0" wp14:anchorId="779105C6" wp14:editId="6E10792F">
+            <wp:extent cx="5633787" cy="4149437"/>
+            <wp:effectExtent l="0" t="0" r="5080" b="3810"/>
+            <wp:docPr id="1177454121" name="Picture 1"/>
+            <wp:cNvGraphicFramePr>
+              <a:graphicFrameLocks xmlns:a="http://schemas.openxmlformats.org/drawingml/2006/main" noChangeAspect="1"/>
+            </wp:cNvGraphicFramePr>
+            <a:graphic xmlns:a="http://schemas.openxmlformats.org/drawingml/2006/main">
+              <a:graphicData uri="http://schemas.openxmlformats.org/drawingml/2006/picture">
+                <pic:pic xmlns:pic="http://schemas.openxmlformats.org/drawingml/2006/picture">
+                  <pic:nvPicPr>
+                    <pic:cNvPr id="1177454121" name=""/>
+                    <pic:cNvPicPr/>
+                  </pic:nvPicPr>
+                  <pic:blipFill>
+                    <a:blip r:embed="rId11"/>
+                    <a:stretch>
+                      <a:fillRect/>
+                    </a:stretch>
+                  </pic:blipFill>
+                  <pic:spPr>
+                    <a:xfrm>
+                      <a:off x="0" y="0"/>
+                      <a:ext cx="5638298" cy="4152759"/>
+                    </a:xfrm>
+                    <a:prstGeom prst="rect">
+                      <a:avLst/>
+                    </a:prstGeom>
+                  </pic:spPr>
+                </pic:pic>
+              </a:graphicData>
+            </a:graphic>
+          </wp:inline>
+        </w:drawing>
+      </w:r>
+      <w:r>
+        <w:rPr>
+          <w:rFonts w:ascii="Georgia" w:hAnsi="Georgia"/>
+          <w:sz w:val="24"/>
+          <w:szCs w:val="24"/>
+        </w:rPr>
+        <w:br/>
+      </w:r>
+      <w:r>
+        <w:rPr>
+          <w:rFonts w:ascii="Georgia" w:hAnsi="Georgia"/>
+          <w:sz w:val="24"/>
+          <w:szCs w:val="24"/>
+        </w:rPr>
+        <w:br/>
+      </w:r>
+      <w:r>
+        <w:rPr>
+          <w:rFonts w:ascii="Georgia" w:hAnsi="Georgia"/>
+          <w:sz w:val="24"/>
+          <w:szCs w:val="24"/>
+        </w:rPr>
+        <w:drawing>
+          <wp:inline distT="0" distB="0" distL="0" distR="0" wp14:anchorId="2A82E957" wp14:editId="333C2A57">
+            <wp:extent cx="5731510" cy="3782060"/>
+            <wp:effectExtent l="0" t="0" r="2540" b="8890"/>
+            <wp:docPr id="1438965375" name="Picture 1"/>
+            <wp:cNvGraphicFramePr>
+              <a:graphicFrameLocks xmlns:a="http://schemas.openxmlformats.org/drawingml/2006/main" noChangeAspect="1"/>
+            </wp:cNvGraphicFramePr>
+            <a:graphic xmlns:a="http://schemas.openxmlformats.org/drawingml/2006/main">
+              <a:graphicData uri="http://schemas.openxmlformats.org/drawingml/2006/picture">
+                <pic:pic xmlns:pic="http://schemas.openxmlformats.org/drawingml/2006/picture">
+                  <pic:nvPicPr>
+                    <pic:cNvPr id="1438965375" name=""/>
+                    <pic:cNvPicPr/>
+                  </pic:nvPicPr>
+                  <pic:blipFill>
+                    <a:blip r:embed="rId12"/>
+                    <a:stretch>
+                      <a:fillRect/>
+                    </a:stretch>
+                  </pic:blipFill>
+                  <pic:spPr>
+                    <a:xfrm>
+                      <a:off x="0" y="0"/>
+                      <a:ext cx="5731510" cy="3782060"/>
+                    </a:xfrm>
+                    <a:prstGeom prst="rect">
+                      <a:avLst/>
+                    </a:prstGeom>
+                  </pic:spPr>
+                </pic:pic>
+              </a:graphicData>
+            </a:graphic>
+          </wp:inline>
+        </w:drawing>
+      </w:r>
+      <w:r>
+        <w:t xml:space="preserve"> </w:t>
+      </w:r>
+      <w:hyperlink r:id="rId13" w:history="1">
+        <w:r>
+          <w:rPr>
+            <w:rStyle w:val="Hyperlink"/>
+            <w:rFonts w:ascii="Georgia" w:hAnsi="Georgia"/>
+            <w:sz w:val="24"/>
+            <w:szCs w:val="24"/>
+          </w:rPr>
+          <w:t>https://www.aerb.gov.in/storage/uploads/documents/regdocFAak2.pdf</w:t>
+        </w:r>
+      </w:hyperlink>
+    </w:p>
+    <w:p>
+      <w:pPr>
+        <w:rPr>
+          <w:rFonts w:ascii="Georgia" w:hAnsi="Georgia"/>
+          <w:sz w:val="24"/>
+          <w:szCs w:val="24"/>
+        </w:rPr>
+      </w:pPr>
+      <w:r>
+        <w:rPr>
+          <w:rFonts w:ascii="Georgia" w:hAnsi="Georgia"/>
+          <w:sz w:val="24"/>
+          <w:szCs w:val="24"/>
+        </w:rPr>
+        <w:lastRenderedPageBreak/>
+        <w:t xml:space="preserve">Tin &amp; </w:t>
+      </w:r>
+      <w:proofErr w:type="spellStart"/>
+      <w:r>
+        <w:rPr>
+          <w:rFonts w:ascii="Georgia" w:hAnsi="Georgia"/>
+          <w:sz w:val="24"/>
+          <w:szCs w:val="24"/>
+        </w:rPr>
+        <w:t>P_nominal</w:t>
+      </w:r>
+      <w:proofErr w:type="spellEnd"/>
+      <w:r>
+        <w:rPr>
+          <w:rFonts w:ascii="Georgia" w:hAnsi="Georgia"/>
+          <w:sz w:val="24"/>
+          <w:szCs w:val="24"/>
+        </w:rPr>
+        <w:t xml:space="preserve"> (</w:t>
+      </w:r>
+      <w:r>
+        <w:rPr>
+          <w:rFonts w:ascii="Georgia" w:hAnsi="Georgia"/>
+          <w:sz w:val="24"/>
+          <w:szCs w:val="24"/>
+        </w:rPr>
+        <w:t>The temperature and Pressure</w:t>
+      </w:r>
+      <w:r>
+        <w:rPr>
+          <w:rFonts w:ascii="Georgia" w:hAnsi="Georgia"/>
+          <w:sz w:val="24"/>
+          <w:szCs w:val="24"/>
+        </w:rPr>
+        <w:t>)</w:t>
+      </w:r>
+      <w:r>
+        <w:rPr>
+          <w:rFonts w:ascii="Georgia" w:hAnsi="Georgia"/>
+          <w:sz w:val="24"/>
+          <w:szCs w:val="24"/>
+        </w:rPr>
+        <w:br/>
+      </w:r>
+      <w:r>
+        <w:rPr>
+          <w:rFonts w:ascii="Georgia" w:hAnsi="Georgia"/>
+          <w:sz w:val="24"/>
+          <w:szCs w:val="24"/>
+        </w:rPr>
+        <w:drawing>
+          <wp:inline distT="0" distB="0" distL="0" distR="0" wp14:anchorId="57B1DAD0" wp14:editId="78BF1773">
+            <wp:extent cx="5731510" cy="2800985"/>
+            <wp:effectExtent l="0" t="0" r="2540" b="0"/>
+            <wp:docPr id="284039339" name="Picture 1"/>
+            <wp:cNvGraphicFramePr>
+              <a:graphicFrameLocks xmlns:a="http://schemas.openxmlformats.org/drawingml/2006/main" noChangeAspect="1"/>
+            </wp:cNvGraphicFramePr>
+            <a:graphic xmlns:a="http://schemas.openxmlformats.org/drawingml/2006/main">
+              <a:graphicData uri="http://schemas.openxmlformats.org/drawingml/2006/picture">
+                <pic:pic xmlns:pic="http://schemas.openxmlformats.org/drawingml/2006/picture">
+                  <pic:nvPicPr>
+                    <pic:cNvPr id="284039339" name=""/>
+                    <pic:cNvPicPr/>
+                  </pic:nvPicPr>
+                  <pic:blipFill>
+                    <a:blip r:embed="rId14"/>
+                    <a:stretch>
+                      <a:fillRect/>
+                    </a:stretch>
+                  </pic:blipFill>
+                  <pic:spPr>
+                    <a:xfrm>
+                      <a:off x="0" y="0"/>
+                      <a:ext cx="5731510" cy="2800985"/>
+                    </a:xfrm>
+                    <a:prstGeom prst="rect">
+                      <a:avLst/>
+                    </a:prstGeom>
+                  </pic:spPr>
+                </pic:pic>
+              </a:graphicData>
+            </a:graphic>
+          </wp:inline>
+        </w:drawing>
+      </w:r>
+    </w:p>
+    <w:p>
+      <w:pPr>
+        <w:rPr>
+          <w:rFonts w:ascii="Georgia" w:hAnsi="Georgia"/>
+          <w:b/>
+          <w:bCs/>
+          <w:color w:val="EE0000"/>
+          <w:sz w:val="24"/>
+          <w:szCs w:val="24"/>
+        </w:rPr>
+      </w:pPr>
+      <w:r>
+        <w:rPr>
+          <w:rFonts w:ascii="Georgia" w:hAnsi="Georgia"/>
+          <w:b/>
+          <w:bCs/>
+          <w:color w:val="EE0000"/>
+          <w:sz w:val="24"/>
+          <w:szCs w:val="24"/>
+        </w:rPr>
+        <w:t>Pg 5 &amp; 89</w:t>
+      </w:r>
     </w:p>
     <w:p>
       <w:pPr>
@@ -283,7 +946,7 @@
           <w:szCs w:val="24"/>
         </w:rPr>
       </w:pPr>
-      <w:hyperlink r:id="rId5" w:history="1">
+      <w:hyperlink r:id="rId15" w:history="1">
         <w:r>
           <w:rPr>
             <w:rStyle w:val="Hyperlink"/>
@@ -341,7 +1004,43 @@
           <w:sz w:val="24"/>
           <w:szCs w:val="24"/>
         </w:rPr>
-        <w:t xml:space="preserve"> units (at Tarapur) have a thermal efficiency of approx </w:t>
+        <w:t xml:space="preserve"> units (at </w:t>
+      </w:r>
+      <w:proofErr w:type="spellStart"/>
+      <w:r>
+        <w:rPr>
+          <w:rFonts w:ascii="Georgia" w:hAnsi="Georgia"/>
+          <w:sz w:val="24"/>
+          <w:szCs w:val="24"/>
+        </w:rPr>
+        <w:t>Tarapur</w:t>
+      </w:r>
+      <w:proofErr w:type="spellEnd"/>
+      <w:r>
+        <w:rPr>
+          <w:rFonts w:ascii="Georgia" w:hAnsi="Georgia"/>
+          <w:sz w:val="24"/>
+          <w:szCs w:val="24"/>
+        </w:rPr>
+        <w:t xml:space="preserve">) have a thermal efficiency of </w:t>
+      </w:r>
+      <w:proofErr w:type="spellStart"/>
+      <w:r>
+        <w:rPr>
+          <w:rFonts w:ascii="Georgia" w:hAnsi="Georgia"/>
+          <w:sz w:val="24"/>
+          <w:szCs w:val="24"/>
+        </w:rPr>
+        <w:t>approx</w:t>
+      </w:r>
+      <w:proofErr w:type="spellEnd"/>
+      <w:r>
+        <w:rPr>
+          <w:rFonts w:ascii="Georgia" w:hAnsi="Georgia"/>
+          <w:sz w:val="24"/>
+          <w:szCs w:val="24"/>
+        </w:rPr>
+        <w:t xml:space="preserve"> </w:t>
       </w:r>
       <w:r>
         <w:rPr>
@@ -381,7 +1080,7 @@
           <w:szCs w:val="24"/>
         </w:rPr>
         <w:drawing>
-          <wp:inline distT="0" distB="0" distL="0" distR="0" wp14:anchorId="566EE114" wp14:editId="76BD9B6C">
+          <wp:inline distT="0" distB="0" distL="0" distR="0" wp14:anchorId="0EA98F35" wp14:editId="19E78D04">
             <wp:extent cx="4553585" cy="342948"/>
             <wp:effectExtent l="0" t="0" r="0" b="0"/>
             <wp:docPr id="115032660" name="Picture 1"/>
@@ -396,7 +1095,7 @@
                     <pic:cNvPicPr/>
                   </pic:nvPicPr>
                   <pic:blipFill>
-                    <a:blip r:embed="rId6"/>
+                    <a:blip r:embed="rId16"/>
                     <a:stretch>
                       <a:fillRect/>
                     </a:stretch>
@@ -445,8 +1144,20 @@
           <w:sz w:val="24"/>
           <w:szCs w:val="24"/>
         </w:rPr>
-        <w:t>2000 MWt</w:t>
-      </w:r>
+        <w:t xml:space="preserve">2000 </w:t>
+      </w:r>
+      <w:proofErr w:type="spellStart"/>
+      <w:r>
+        <w:rPr>
+          <w:rFonts w:ascii="Georgia" w:hAnsi="Georgia"/>
+          <w:b/>
+          <w:bCs/>
+          <w:sz w:val="24"/>
+          <w:szCs w:val="24"/>
+        </w:rPr>
+        <w:t>MWt</w:t>
+      </w:r>
+      <w:proofErr w:type="spellEnd"/>
       <w:r>
         <w:rPr>
           <w:rFonts w:ascii="Georgia" w:hAnsi="Georgia"/>
@@ -486,7 +1197,7 @@
         </w:rPr>
         <w:t xml:space="preserve"> </w:t>
       </w:r>
-      <w:hyperlink r:id="rId7" w:tgtFrame="_blank" w:history="1">
+      <w:hyperlink r:id="rId17" w:tgtFrame="_blank" w:history="1">
         <w:r>
           <w:rPr>
             <w:rStyle w:val="Hyperlink"/>
@@ -514,7 +1225,7 @@
           <w:szCs w:val="24"/>
         </w:rPr>
       </w:pPr>
-      <w:hyperlink r:id="rId8" w:history="1">
+      <w:hyperlink r:id="rId18" w:history="1">
         <w:r>
           <w:rPr>
             <w:rStyle w:val="Hyperlink"/>
@@ -525,114 +1236,6 @@
           <w:t>https://pris.iaea.org/PRIS/CountryStatistics/ReactorDetails.aspx?current=301</w:t>
         </w:r>
       </w:hyperlink>
-    </w:p>
-    <w:p>
-      <w:pPr>
-        <w:rPr>
-          <w:rFonts w:ascii="Georgia" w:hAnsi="Georgia"/>
-          <w:sz w:val="24"/>
-          <w:szCs w:val="24"/>
-        </w:rPr>
-      </w:pPr>
-    </w:p>
-    <w:p>
-      <w:pPr>
-        <w:rPr>
-          <w:rFonts w:ascii="Georgia" w:hAnsi="Georgia"/>
-          <w:sz w:val="24"/>
-          <w:szCs w:val="24"/>
-        </w:rPr>
-      </w:pPr>
-      <w:r>
-        <w:rPr>
-          <w:rFonts w:ascii="Georgia" w:hAnsi="Georgia"/>
-          <w:sz w:val="24"/>
-          <w:szCs w:val="24"/>
-        </w:rPr>
-        <w:lastRenderedPageBreak/>
-        <w:t>2.</w:t>
-      </w:r>
-      <w:r>
-        <w:rPr>
-          <w:rFonts w:ascii="Georgia" w:hAnsi="Georgia"/>
-          <w:sz w:val="24"/>
-          <w:szCs w:val="24"/>
-        </w:rPr>
-        <w:t xml:space="preserve"> The temperature and Pressure</w:t>
-      </w:r>
-      <w:r>
-        <w:rPr>
-          <w:rFonts w:ascii="Georgia" w:hAnsi="Georgia"/>
-          <w:sz w:val="24"/>
-          <w:szCs w:val="24"/>
-        </w:rPr>
-        <w:br/>
-      </w:r>
-      <w:r>
-        <w:rPr>
-          <w:rFonts w:ascii="Georgia" w:hAnsi="Georgia"/>
-          <w:sz w:val="24"/>
-          <w:szCs w:val="24"/>
-        </w:rPr>
-        <w:drawing>
-          <wp:inline distT="0" distB="0" distL="0" distR="0" wp14:anchorId="57B1DAD0" wp14:editId="78BF1773">
-            <wp:extent cx="5731510" cy="2800985"/>
-            <wp:effectExtent l="0" t="0" r="2540" b="0"/>
-            <wp:docPr id="284039339" name="Picture 1"/>
-            <wp:cNvGraphicFramePr>
-              <a:graphicFrameLocks xmlns:a="http://schemas.openxmlformats.org/drawingml/2006/main" noChangeAspect="1"/>
-            </wp:cNvGraphicFramePr>
-            <a:graphic xmlns:a="http://schemas.openxmlformats.org/drawingml/2006/main">
-              <a:graphicData uri="http://schemas.openxmlformats.org/drawingml/2006/picture">
-                <pic:pic xmlns:pic="http://schemas.openxmlformats.org/drawingml/2006/picture">
-                  <pic:nvPicPr>
-                    <pic:cNvPr id="284039339" name=""/>
-                    <pic:cNvPicPr/>
-                  </pic:nvPicPr>
-                  <pic:blipFill>
-                    <a:blip r:embed="rId9"/>
-                    <a:stretch>
-                      <a:fillRect/>
-                    </a:stretch>
-                  </pic:blipFill>
-                  <pic:spPr>
-                    <a:xfrm>
-                      <a:off x="0" y="0"/>
-                      <a:ext cx="5731510" cy="2800985"/>
-                    </a:xfrm>
-                    <a:prstGeom prst="rect">
-                      <a:avLst/>
-                    </a:prstGeom>
-                  </pic:spPr>
-                </pic:pic>
-              </a:graphicData>
-            </a:graphic>
-          </wp:inline>
-        </w:drawing>
-      </w:r>
-    </w:p>
-    <w:p>
-      <w:pPr>
-        <w:rPr>
-          <w:rFonts w:ascii="Georgia" w:hAnsi="Georgia"/>
-          <w:b/>
-          <w:bCs/>
-          <w:color w:val="EE0000"/>
-          <w:sz w:val="24"/>
-          <w:szCs w:val="24"/>
-        </w:rPr>
-      </w:pPr>
-      <w:r>
-        <w:rPr>
-          <w:rFonts w:ascii="Georgia" w:hAnsi="Georgia"/>
-          <w:b/>
-          <w:bCs/>
-          <w:color w:val="EE0000"/>
-          <w:sz w:val="24"/>
-          <w:szCs w:val="24"/>
-        </w:rPr>
-        <w:t>Pg 5 &amp; 89</w:t>
-      </w:r>
     </w:p>
     <w:p>
       <w:pPr>

</xml_diff>

<commit_message>
doc : finished the references needed for all constants used in the code to create a data for a nuclear reactor environment
</commit_message>
<xml_diff>
--- a/References/Constants Explanation.docx
+++ b/References/Constants Explanation.docx
@@ -136,6 +136,7 @@
           <w:rFonts w:ascii="Georgia" w:hAnsi="Georgia"/>
           <w:b/>
           <w:bCs/>
+          <w:noProof/>
           <w:sz w:val="24"/>
           <w:szCs w:val="24"/>
         </w:rPr>
@@ -212,6 +213,7 @@
           <w:rFonts w:ascii="Georgia" w:hAnsi="Georgia"/>
           <w:b/>
           <w:bCs/>
+          <w:noProof/>
           <w:sz w:val="24"/>
           <w:szCs w:val="24"/>
         </w:rPr>
@@ -279,6 +281,7 @@
       <w:r>
         <w:rPr>
           <w:rFonts w:ascii="Georgia" w:hAnsi="Georgia"/>
+          <w:noProof/>
           <w:sz w:val="24"/>
           <w:szCs w:val="24"/>
         </w:rPr>
@@ -327,6 +330,7 @@
       <w:r>
         <w:rPr>
           <w:rFonts w:ascii="Georgia" w:hAnsi="Georgia"/>
+          <w:noProof/>
           <w:sz w:val="24"/>
           <w:szCs w:val="24"/>
         </w:rPr>
@@ -494,6 +498,7 @@
       <w:r>
         <w:rPr>
           <w:rFonts w:ascii="Georgia" w:hAnsi="Georgia"/>
+          <w:noProof/>
           <w:sz w:val="24"/>
           <w:szCs w:val="24"/>
         </w:rPr>
@@ -552,6 +557,7 @@
       <w:r>
         <w:rPr>
           <w:rFonts w:ascii="Georgia" w:hAnsi="Georgia"/>
+          <w:noProof/>
           <w:sz w:val="24"/>
           <w:szCs w:val="24"/>
         </w:rPr>
@@ -668,6 +674,7 @@
       <w:r>
         <w:rPr>
           <w:rFonts w:ascii="Georgia" w:hAnsi="Georgia"/>
+          <w:noProof/>
           <w:sz w:val="24"/>
           <w:szCs w:val="24"/>
         </w:rPr>
@@ -714,11 +721,22 @@
           <w:rFonts w:ascii="Georgia" w:hAnsi="Georgia"/>
           <w:b/>
           <w:bCs/>
+          <w:color w:val="000000" w:themeColor="text1"/>
+          <w:sz w:val="24"/>
+          <w:szCs w:val="24"/>
+        </w:rPr>
+      </w:pPr>
+      <w:r>
+        <w:rPr>
+          <w:rFonts w:ascii="Georgia" w:hAnsi="Georgia"/>
+          <w:b/>
+          <w:bCs/>
           <w:color w:val="EE0000"/>
           <w:sz w:val="24"/>
           <w:szCs w:val="24"/>
         </w:rPr>
-      </w:pPr>
+        <w:t>Pg 5 &amp; 89</w:t>
+      </w:r>
       <w:r>
         <w:rPr>
           <w:rFonts w:ascii="Georgia" w:hAnsi="Georgia"/>
@@ -728,7 +746,251 @@
           <w:sz w:val="24"/>
           <w:szCs w:val="24"/>
         </w:rPr>
-        <w:t>Pg 5 &amp; 89</w:t>
+        <w:br/>
+      </w:r>
+      <w:r>
+        <w:rPr>
+          <w:rFonts w:ascii="Georgia" w:hAnsi="Georgia"/>
+          <w:b/>
+          <w:bCs/>
+          <w:color w:val="EE0000"/>
+          <w:sz w:val="24"/>
+          <w:szCs w:val="24"/>
+        </w:rPr>
+        <w:br/>
+      </w:r>
+      <w:r>
+        <w:rPr>
+          <w:rFonts w:ascii="Georgia" w:hAnsi="Georgia"/>
+          <w:b/>
+          <w:bCs/>
+          <w:color w:val="000000" w:themeColor="text1"/>
+          <w:sz w:val="24"/>
+          <w:szCs w:val="24"/>
+        </w:rPr>
+        <w:t>ALPHA_F:</w:t>
+      </w:r>
+      <w:r>
+        <w:rPr>
+          <w:rFonts w:ascii="Georgia" w:hAnsi="Georgia"/>
+          <w:b/>
+          <w:bCs/>
+          <w:color w:val="000000" w:themeColor="text1"/>
+          <w:sz w:val="24"/>
+          <w:szCs w:val="24"/>
+        </w:rPr>
+        <w:br/>
+      </w:r>
+      <w:r>
+        <w:rPr>
+          <w:rFonts w:ascii="Georgia" w:hAnsi="Georgia"/>
+          <w:b/>
+          <w:bCs/>
+          <w:color w:val="000000" w:themeColor="text1"/>
+          <w:sz w:val="24"/>
+          <w:szCs w:val="24"/>
+        </w:rPr>
+        <w:drawing>
+          <wp:inline distT="0" distB="0" distL="0" distR="0" wp14:anchorId="3280EDAA" wp14:editId="608A3558">
+            <wp:extent cx="5731510" cy="2782570"/>
+            <wp:effectExtent l="0" t="0" r="2540" b="0"/>
+            <wp:docPr id="1151588549" name="Picture 1"/>
+            <wp:cNvGraphicFramePr>
+              <a:graphicFrameLocks xmlns:a="http://schemas.openxmlformats.org/drawingml/2006/main" noChangeAspect="1"/>
+            </wp:cNvGraphicFramePr>
+            <a:graphic xmlns:a="http://schemas.openxmlformats.org/drawingml/2006/main">
+              <a:graphicData uri="http://schemas.openxmlformats.org/drawingml/2006/picture">
+                <pic:pic xmlns:pic="http://schemas.openxmlformats.org/drawingml/2006/picture">
+                  <pic:nvPicPr>
+                    <pic:cNvPr id="1151588549" name=""/>
+                    <pic:cNvPicPr/>
+                  </pic:nvPicPr>
+                  <pic:blipFill>
+                    <a:blip r:embed="rId15"/>
+                    <a:stretch>
+                      <a:fillRect/>
+                    </a:stretch>
+                  </pic:blipFill>
+                  <pic:spPr>
+                    <a:xfrm>
+                      <a:off x="0" y="0"/>
+                      <a:ext cx="5731510" cy="2782570"/>
+                    </a:xfrm>
+                    <a:prstGeom prst="rect">
+                      <a:avLst/>
+                    </a:prstGeom>
+                  </pic:spPr>
+                </pic:pic>
+              </a:graphicData>
+            </a:graphic>
+          </wp:inline>
+        </w:drawing>
+      </w:r>
+      <w:r>
+        <w:rPr>
+          <w:rFonts w:ascii="Georgia" w:hAnsi="Georgia"/>
+          <w:b/>
+          <w:bCs/>
+          <w:color w:val="000000" w:themeColor="text1"/>
+          <w:sz w:val="24"/>
+          <w:szCs w:val="24"/>
+        </w:rPr>
+        <w:br/>
+      </w:r>
+      <w:r>
+        <w:rPr>
+          <w:rFonts w:ascii="Georgia" w:hAnsi="Georgia"/>
+          <w:b/>
+          <w:bCs/>
+          <w:color w:val="000000" w:themeColor="text1"/>
+          <w:sz w:val="24"/>
+          <w:szCs w:val="24"/>
+        </w:rPr>
+        <w:br/>
+      </w:r>
+    </w:p>
+    <w:p>
+      <w:pPr>
+        <w:rPr>
+          <w:rFonts w:ascii="Georgia" w:hAnsi="Georgia"/>
+          <w:b/>
+          <w:bCs/>
+          <w:color w:val="000000" w:themeColor="text1"/>
+          <w:sz w:val="24"/>
+          <w:szCs w:val="24"/>
+        </w:rPr>
+      </w:pPr>
+      <w:proofErr w:type="spellStart"/>
+      <w:r>
+        <w:rPr>
+          <w:rFonts w:ascii="Georgia" w:hAnsi="Georgia"/>
+          <w:b/>
+          <w:bCs/>
+          <w:color w:val="000000" w:themeColor="text1"/>
+          <w:sz w:val="24"/>
+          <w:szCs w:val="24"/>
+        </w:rPr>
+        <w:lastRenderedPageBreak/>
+        <w:t>Tf</w:t>
+      </w:r>
+      <w:proofErr w:type="spellEnd"/>
+      <w:r>
+        <w:rPr>
+          <w:rFonts w:ascii="Georgia" w:hAnsi="Georgia"/>
+          <w:b/>
+          <w:bCs/>
+          <w:color w:val="000000" w:themeColor="text1"/>
+          <w:sz w:val="24"/>
+          <w:szCs w:val="24"/>
+        </w:rPr>
+        <w:t xml:space="preserve"> 0:</w:t>
+      </w:r>
+      <w:r>
+        <w:rPr>
+          <w:noProof/>
+        </w:rPr>
+        <w:t xml:space="preserve"> </w:t>
+      </w:r>
+      <w:r>
+        <w:rPr>
+          <w:rFonts w:ascii="Georgia" w:hAnsi="Georgia"/>
+          <w:b/>
+          <w:bCs/>
+          <w:color w:val="000000" w:themeColor="text1"/>
+          <w:sz w:val="24"/>
+          <w:szCs w:val="24"/>
+        </w:rPr>
+        <w:drawing>
+          <wp:inline distT="0" distB="0" distL="0" distR="0" wp14:anchorId="05F187B2" wp14:editId="02C5C9C5">
+            <wp:extent cx="5731510" cy="2499360"/>
+            <wp:effectExtent l="0" t="0" r="2540" b="0"/>
+            <wp:docPr id="1324451917" name="Picture 1"/>
+            <wp:cNvGraphicFramePr>
+              <a:graphicFrameLocks xmlns:a="http://schemas.openxmlformats.org/drawingml/2006/main" noChangeAspect="1"/>
+            </wp:cNvGraphicFramePr>
+            <a:graphic xmlns:a="http://schemas.openxmlformats.org/drawingml/2006/main">
+              <a:graphicData uri="http://schemas.openxmlformats.org/drawingml/2006/picture">
+                <pic:pic xmlns:pic="http://schemas.openxmlformats.org/drawingml/2006/picture">
+                  <pic:nvPicPr>
+                    <pic:cNvPr id="1324451917" name=""/>
+                    <pic:cNvPicPr/>
+                  </pic:nvPicPr>
+                  <pic:blipFill>
+                    <a:blip r:embed="rId16"/>
+                    <a:stretch>
+                      <a:fillRect/>
+                    </a:stretch>
+                  </pic:blipFill>
+                  <pic:spPr>
+                    <a:xfrm>
+                      <a:off x="0" y="0"/>
+                      <a:ext cx="5731510" cy="2499360"/>
+                    </a:xfrm>
+                    <a:prstGeom prst="rect">
+                      <a:avLst/>
+                    </a:prstGeom>
+                  </pic:spPr>
+                </pic:pic>
+              </a:graphicData>
+            </a:graphic>
+          </wp:inline>
+        </w:drawing>
+      </w:r>
+      <w:r>
+        <w:rPr>
+          <w:rFonts w:ascii="Georgia" w:hAnsi="Georgia"/>
+          <w:b/>
+          <w:bCs/>
+          <w:color w:val="000000" w:themeColor="text1"/>
+          <w:sz w:val="24"/>
+          <w:szCs w:val="24"/>
+        </w:rPr>
+        <w:br/>
+      </w:r>
+      <w:r>
+        <w:rPr>
+          <w:rFonts w:ascii="Georgia" w:hAnsi="Georgia"/>
+          <w:b/>
+          <w:bCs/>
+          <w:color w:val="000000" w:themeColor="text1"/>
+          <w:sz w:val="24"/>
+          <w:szCs w:val="24"/>
+        </w:rPr>
+        <w:drawing>
+          <wp:inline distT="0" distB="0" distL="0" distR="0" wp14:anchorId="63DCB4B1" wp14:editId="526B6BB2">
+            <wp:extent cx="5731510" cy="2910840"/>
+            <wp:effectExtent l="0" t="0" r="2540" b="3810"/>
+            <wp:docPr id="218654379" name="Picture 1"/>
+            <wp:cNvGraphicFramePr>
+              <a:graphicFrameLocks xmlns:a="http://schemas.openxmlformats.org/drawingml/2006/main" noChangeAspect="1"/>
+            </wp:cNvGraphicFramePr>
+            <a:graphic xmlns:a="http://schemas.openxmlformats.org/drawingml/2006/main">
+              <a:graphicData uri="http://schemas.openxmlformats.org/drawingml/2006/picture">
+                <pic:pic xmlns:pic="http://schemas.openxmlformats.org/drawingml/2006/picture">
+                  <pic:nvPicPr>
+                    <pic:cNvPr id="218654379" name=""/>
+                    <pic:cNvPicPr/>
+                  </pic:nvPicPr>
+                  <pic:blipFill>
+                    <a:blip r:embed="rId17"/>
+                    <a:stretch>
+                      <a:fillRect/>
+                    </a:stretch>
+                  </pic:blipFill>
+                  <pic:spPr>
+                    <a:xfrm>
+                      <a:off x="0" y="0"/>
+                      <a:ext cx="5731510" cy="2910840"/>
+                    </a:xfrm>
+                    <a:prstGeom prst="rect">
+                      <a:avLst/>
+                    </a:prstGeom>
+                  </pic:spPr>
+                </pic:pic>
+              </a:graphicData>
+            </a:graphic>
+          </wp:inline>
+        </w:drawing>
       </w:r>
     </w:p>
     <w:p>
@@ -946,7 +1208,7 @@
           <w:szCs w:val="24"/>
         </w:rPr>
       </w:pPr>
-      <w:hyperlink r:id="rId15" w:history="1">
+      <w:hyperlink r:id="rId18" w:history="1">
         <w:r>
           <w:rPr>
             <w:rStyle w:val="Hyperlink"/>
@@ -1076,9 +1338,11 @@
       <w:r>
         <w:rPr>
           <w:rFonts w:ascii="Georgia" w:hAnsi="Georgia"/>
-          <w:sz w:val="24"/>
-          <w:szCs w:val="24"/>
-        </w:rPr>
+          <w:noProof/>
+          <w:sz w:val="24"/>
+          <w:szCs w:val="24"/>
+        </w:rPr>
+        <w:lastRenderedPageBreak/>
         <w:drawing>
           <wp:inline distT="0" distB="0" distL="0" distR="0" wp14:anchorId="0EA98F35" wp14:editId="19E78D04">
             <wp:extent cx="4553585" cy="342948"/>
@@ -1095,7 +1359,7 @@
                     <pic:cNvPicPr/>
                   </pic:nvPicPr>
                   <pic:blipFill>
-                    <a:blip r:embed="rId16"/>
+                    <a:blip r:embed="rId19"/>
                     <a:stretch>
                       <a:fillRect/>
                     </a:stretch>
@@ -1197,7 +1461,7 @@
         </w:rPr>
         <w:t xml:space="preserve"> </w:t>
       </w:r>
-      <w:hyperlink r:id="rId17" w:tgtFrame="_blank" w:history="1">
+      <w:hyperlink r:id="rId20" w:tgtFrame="_blank" w:history="1">
         <w:r>
           <w:rPr>
             <w:rStyle w:val="Hyperlink"/>
@@ -1225,7 +1489,7 @@
           <w:szCs w:val="24"/>
         </w:rPr>
       </w:pPr>
-      <w:hyperlink r:id="rId18" w:history="1">
+      <w:hyperlink r:id="rId21" w:history="1">
         <w:r>
           <w:rPr>
             <w:rStyle w:val="Hyperlink"/>
@@ -1241,10 +1505,357 @@
       <w:pPr>
         <w:rPr>
           <w:rFonts w:ascii="Georgia" w:hAnsi="Georgia"/>
-          <w:sz w:val="24"/>
-          <w:szCs w:val="24"/>
-        </w:rPr>
-      </w:pPr>
+          <w:b/>
+          <w:bCs/>
+          <w:sz w:val="24"/>
+          <w:szCs w:val="24"/>
+        </w:rPr>
+      </w:pPr>
+      <w:r>
+        <w:rPr>
+          <w:rFonts w:ascii="Georgia" w:hAnsi="Georgia"/>
+          <w:sz w:val="24"/>
+          <w:szCs w:val="24"/>
+        </w:rPr>
+        <w:br/>
+      </w:r>
+      <w:r>
+        <w:rPr>
+          <w:rFonts w:ascii="Georgia" w:hAnsi="Georgia"/>
+          <w:sz w:val="24"/>
+          <w:szCs w:val="24"/>
+        </w:rPr>
+        <w:br/>
+      </w:r>
+      <w:r>
+        <w:rPr>
+          <w:rFonts w:ascii="Georgia" w:hAnsi="Georgia"/>
+          <w:b/>
+          <w:bCs/>
+          <w:sz w:val="24"/>
+          <w:szCs w:val="24"/>
+        </w:rPr>
+        <w:t>Uranium Fuel Mass 40000</w:t>
+      </w:r>
+      <w:r>
+        <w:rPr>
+          <w:rFonts w:ascii="Georgia" w:hAnsi="Georgia"/>
+          <w:b/>
+          <w:bCs/>
+          <w:sz w:val="24"/>
+          <w:szCs w:val="24"/>
+        </w:rPr>
+        <w:t xml:space="preserve"> kgs</w:t>
+      </w:r>
+      <w:r>
+        <w:rPr>
+          <w:rFonts w:ascii="Georgia" w:hAnsi="Georgia"/>
+          <w:b/>
+          <w:bCs/>
+          <w:sz w:val="24"/>
+          <w:szCs w:val="24"/>
+        </w:rPr>
+        <w:t xml:space="preserve"> (4 tonnes):</w:t>
+      </w:r>
+      <w:r>
+        <w:rPr>
+          <w:rFonts w:ascii="Georgia" w:hAnsi="Georgia"/>
+          <w:sz w:val="24"/>
+          <w:szCs w:val="24"/>
+        </w:rPr>
+        <w:br/>
+      </w:r>
+      <w:hyperlink r:id="rId22" w:history="1">
+        <w:r>
+          <w:rPr>
+            <w:rStyle w:val="Hyperlink"/>
+            <w:rFonts w:ascii="Georgia" w:hAnsi="Georgia"/>
+            <w:sz w:val="24"/>
+            <w:szCs w:val="24"/>
+          </w:rPr>
+          <w:t>https://www.sciencedirect.com/science/article/abs/pii/S0306454925006644</w:t>
+        </w:r>
+      </w:hyperlink>
+      <w:r>
+        <w:rPr>
+          <w:rFonts w:ascii="Georgia" w:hAnsi="Georgia"/>
+          <w:sz w:val="24"/>
+          <w:szCs w:val="24"/>
+        </w:rPr>
+        <w:br/>
+      </w:r>
+      <w:r>
+        <w:rPr>
+          <w:rFonts w:ascii="Georgia" w:hAnsi="Georgia"/>
+          <w:sz w:val="24"/>
+          <w:szCs w:val="24"/>
+        </w:rPr>
+        <w:br/>
+      </w:r>
+      <w:r>
+        <w:rPr>
+          <w:rFonts w:ascii="Georgia" w:hAnsi="Georgia"/>
+          <w:b/>
+          <w:bCs/>
+          <w:sz w:val="24"/>
+          <w:szCs w:val="24"/>
+        </w:rPr>
+        <w:t>I</w:t>
+      </w:r>
+      <w:r>
+        <w:rPr>
+          <w:rFonts w:ascii="Georgia" w:hAnsi="Georgia"/>
+          <w:b/>
+          <w:bCs/>
+          <w:sz w:val="24"/>
+          <w:szCs w:val="24"/>
+        </w:rPr>
+        <w:t>ndian PHWR contains 306 horizontal fuel channels arranged in a figure-of-eight loop configuration, with each bank of the Primary Heat Transport System (PHTS) loop featuring one pair of steam generators and pumps. Each fuel channel in the 220 MW(e) PHWR accommodates 12 fuel bundles,</w:t>
+      </w:r>
+      <w:r>
+        <w:rPr>
+          <w:rFonts w:ascii="Georgia" w:hAnsi="Georgia"/>
+          <w:sz w:val="24"/>
+          <w:szCs w:val="24"/>
+        </w:rPr>
+        <w:br/>
+        <w:t>300(fuel channels) * 12(fuel bundles) = 3600</w:t>
+      </w:r>
+      <w:r>
+        <w:rPr>
+          <w:rFonts w:ascii="Georgia" w:hAnsi="Georgia"/>
+          <w:sz w:val="24"/>
+          <w:szCs w:val="24"/>
+        </w:rPr>
+        <w:br/>
+        <w:t xml:space="preserve">3600 * 12( Mass of UO2 in each bundle ) = 43,200 </w:t>
+      </w:r>
+      <w:r>
+        <w:rPr>
+          <w:rFonts w:ascii="Georgia" w:hAnsi="Georgia"/>
+          <w:sz w:val="24"/>
+          <w:szCs w:val="24"/>
+        </w:rPr>
+        <w:br/>
+      </w:r>
+      <w:r>
+        <w:rPr>
+          <w:rFonts w:ascii="Georgia" w:hAnsi="Georgia"/>
+          <w:sz w:val="24"/>
+          <w:szCs w:val="24"/>
+        </w:rPr>
+        <w:br/>
+        <w:t>We Round up it to 40000 Kgs or 4 tonnes.</w:t>
+      </w:r>
+      <w:r>
+        <w:rPr>
+          <w:rFonts w:ascii="Georgia" w:hAnsi="Georgia"/>
+          <w:sz w:val="24"/>
+          <w:szCs w:val="24"/>
+        </w:rPr>
+        <w:br/>
+      </w:r>
+      <w:r>
+        <w:rPr>
+          <w:rFonts w:ascii="Georgia" w:hAnsi="Georgia"/>
+          <w:sz w:val="24"/>
+          <w:szCs w:val="24"/>
+        </w:rPr>
+        <w:br/>
+      </w:r>
+      <w:r>
+        <w:rPr>
+          <w:rFonts w:ascii="Georgia" w:hAnsi="Georgia"/>
+          <w:b/>
+          <w:bCs/>
+          <w:sz w:val="24"/>
+          <w:szCs w:val="24"/>
+        </w:rPr>
+        <w:br/>
+        <w:t>Active Core Coolant Mass 5000 ( means the mass of coolant only inside physically inside reactor and not overall used in whole process )</w:t>
+      </w:r>
+      <w:r>
+        <w:rPr>
+          <w:rFonts w:ascii="Georgia" w:hAnsi="Georgia"/>
+          <w:b/>
+          <w:bCs/>
+          <w:sz w:val="24"/>
+          <w:szCs w:val="24"/>
+        </w:rPr>
+        <w:br/>
+      </w:r>
+      <w:r>
+        <w:rPr>
+          <w:rFonts w:ascii="Georgia" w:hAnsi="Georgia"/>
+          <w:b/>
+          <w:bCs/>
+          <w:sz w:val="24"/>
+          <w:szCs w:val="24"/>
+        </w:rPr>
+        <w:br/>
+      </w:r>
+      <w:r>
+        <w:rPr>
+          <w:rFonts w:ascii="Georgia" w:hAnsi="Georgia"/>
+          <w:b/>
+          <w:bCs/>
+          <w:sz w:val="24"/>
+          <w:szCs w:val="24"/>
+        </w:rPr>
+        <w:br/>
+        <w:t>Number of fuel channels from above = 300</w:t>
+      </w:r>
+      <w:r>
+        <w:rPr>
+          <w:rFonts w:ascii="Georgia" w:hAnsi="Georgia"/>
+          <w:b/>
+          <w:bCs/>
+          <w:sz w:val="24"/>
+          <w:szCs w:val="24"/>
+        </w:rPr>
+        <w:br/>
+        <w:t>Length of fuel channel = 6 m</w:t>
+      </w:r>
+      <w:r>
+        <w:rPr>
+          <w:rFonts w:ascii="Georgia" w:hAnsi="Georgia"/>
+          <w:b/>
+          <w:bCs/>
+          <w:sz w:val="24"/>
+          <w:szCs w:val="24"/>
+        </w:rPr>
+        <w:br/>
+      </w:r>
+      <w:r>
+        <w:rPr>
+          <w:rFonts w:ascii="Georgia" w:hAnsi="Georgia"/>
+          <w:b/>
+          <w:bCs/>
+          <w:sz w:val="24"/>
+          <w:szCs w:val="24"/>
+        </w:rPr>
+        <w:drawing>
+          <wp:inline distT="0" distB="0" distL="0" distR="0" wp14:anchorId="2DBA543F" wp14:editId="603EADFB">
+            <wp:extent cx="5010849" cy="2886478"/>
+            <wp:effectExtent l="0" t="0" r="0" b="9525"/>
+            <wp:docPr id="716123122" name="Picture 1"/>
+            <wp:cNvGraphicFramePr>
+              <a:graphicFrameLocks xmlns:a="http://schemas.openxmlformats.org/drawingml/2006/main" noChangeAspect="1"/>
+            </wp:cNvGraphicFramePr>
+            <a:graphic xmlns:a="http://schemas.openxmlformats.org/drawingml/2006/main">
+              <a:graphicData uri="http://schemas.openxmlformats.org/drawingml/2006/picture">
+                <pic:pic xmlns:pic="http://schemas.openxmlformats.org/drawingml/2006/picture">
+                  <pic:nvPicPr>
+                    <pic:cNvPr id="716123122" name=""/>
+                    <pic:cNvPicPr/>
+                  </pic:nvPicPr>
+                  <pic:blipFill>
+                    <a:blip r:embed="rId23"/>
+                    <a:stretch>
+                      <a:fillRect/>
+                    </a:stretch>
+                  </pic:blipFill>
+                  <pic:spPr>
+                    <a:xfrm>
+                      <a:off x="0" y="0"/>
+                      <a:ext cx="5010849" cy="2886478"/>
+                    </a:xfrm>
+                    <a:prstGeom prst="rect">
+                      <a:avLst/>
+                    </a:prstGeom>
+                  </pic:spPr>
+                </pic:pic>
+              </a:graphicData>
+            </a:graphic>
+          </wp:inline>
+        </w:drawing>
+      </w:r>
+      <w:r>
+        <w:rPr>
+          <w:rFonts w:ascii="Georgia" w:hAnsi="Georgia"/>
+          <w:b/>
+          <w:bCs/>
+          <w:sz w:val="24"/>
+          <w:szCs w:val="24"/>
+        </w:rPr>
+        <w:br/>
+      </w:r>
+      <w:r>
+        <w:rPr>
+          <w:rFonts w:ascii="Georgia" w:hAnsi="Georgia"/>
+          <w:b/>
+          <w:bCs/>
+          <w:sz w:val="24"/>
+          <w:szCs w:val="24"/>
+        </w:rPr>
+        <w:lastRenderedPageBreak/>
+        <w:drawing>
+          <wp:inline distT="0" distB="0" distL="0" distR="0" wp14:anchorId="18D1A9BF" wp14:editId="3E69B371">
+            <wp:extent cx="5172797" cy="2181529"/>
+            <wp:effectExtent l="0" t="0" r="8890" b="9525"/>
+            <wp:docPr id="1813026193" name="Picture 1"/>
+            <wp:cNvGraphicFramePr>
+              <a:graphicFrameLocks xmlns:a="http://schemas.openxmlformats.org/drawingml/2006/main" noChangeAspect="1"/>
+            </wp:cNvGraphicFramePr>
+            <a:graphic xmlns:a="http://schemas.openxmlformats.org/drawingml/2006/main">
+              <a:graphicData uri="http://schemas.openxmlformats.org/drawingml/2006/picture">
+                <pic:pic xmlns:pic="http://schemas.openxmlformats.org/drawingml/2006/picture">
+                  <pic:nvPicPr>
+                    <pic:cNvPr id="1813026193" name=""/>
+                    <pic:cNvPicPr/>
+                  </pic:nvPicPr>
+                  <pic:blipFill>
+                    <a:blip r:embed="rId24"/>
+                    <a:stretch>
+                      <a:fillRect/>
+                    </a:stretch>
+                  </pic:blipFill>
+                  <pic:spPr>
+                    <a:xfrm>
+                      <a:off x="0" y="0"/>
+                      <a:ext cx="5172797" cy="2181529"/>
+                    </a:xfrm>
+                    <a:prstGeom prst="rect">
+                      <a:avLst/>
+                    </a:prstGeom>
+                  </pic:spPr>
+                </pic:pic>
+              </a:graphicData>
+            </a:graphic>
+          </wp:inline>
+        </w:drawing>
+      </w:r>
+      <w:r>
+        <w:rPr>
+          <w:rFonts w:ascii="Georgia" w:hAnsi="Georgia"/>
+          <w:b/>
+          <w:bCs/>
+          <w:sz w:val="24"/>
+          <w:szCs w:val="24"/>
+        </w:rPr>
+        <w:br/>
+      </w:r>
+      <w:r>
+        <w:rPr>
+          <w:rFonts w:ascii="Georgia" w:hAnsi="Georgia"/>
+          <w:b/>
+          <w:bCs/>
+          <w:sz w:val="24"/>
+          <w:szCs w:val="24"/>
+        </w:rPr>
+        <w:br/>
+        <w:t xml:space="preserve">870 – density of the Uranium at 260 degree Celsius in reactor </w:t>
+      </w:r>
+      <w:r>
+        <w:rPr>
+          <w:rFonts w:ascii="Georgia" w:hAnsi="Georgia"/>
+          <w:b/>
+          <w:bCs/>
+          <w:sz w:val="24"/>
+          <w:szCs w:val="24"/>
+        </w:rPr>
+        <w:br/>
+      </w:r>
     </w:p>
     <w:sectPr>
       <w:pgSz w:w="11906" w:h="16838"/>

</xml_diff>